<commit_message>
report3 and task3 modified
</commit_message>
<xml_diff>
--- a/task3/report.docx
+++ b/task3/report.docx
@@ -241,17 +241,7 @@
           <w:sz w:val="36"/>
           <w:szCs w:val="36"/>
         </w:rPr>
-        <w:t xml:space="preserve">Отчёт № </w:t>
-      </w:r>
-      <w:r>
-        <w:rPr>
-          <w:b/>
-          <w:bCs/>
-          <w:color w:val="000000"/>
-          <w:sz w:val="36"/>
-          <w:szCs w:val="36"/>
-        </w:rPr>
-        <w:t>3</w:t>
+        <w:t>Отчёт № 3</w:t>
       </w:r>
     </w:p>
     <w:p>
@@ -893,14 +883,27 @@
       <w:r>
         <w:t xml:space="preserve">Таблица </w:t>
       </w:r>
-      <w:fldSimple w:instr=" SEQ Таблица \* ARABIC ">
-        <w:r>
-          <w:rPr>
-            <w:noProof/>
-          </w:rPr>
-          <w:t>1</w:t>
-        </w:r>
-      </w:fldSimple>
+      <w:r>
+        <w:fldChar w:fldCharType="begin"/>
+      </w:r>
+      <w:r>
+        <w:instrText xml:space="preserve"> SEQ Таблица \* ARABIC </w:instrText>
+      </w:r>
+      <w:r>
+        <w:fldChar w:fldCharType="separate"/>
+      </w:r>
+      <w:r>
+        <w:rPr>
+          <w:noProof/>
+        </w:rPr>
+        <w:t>1</w:t>
+      </w:r>
+      <w:r>
+        <w:rPr>
+          <w:noProof/>
+        </w:rPr>
+        <w:fldChar w:fldCharType="end"/>
+      </w:r>
       <w:r>
         <w:rPr>
           <w:lang w:val="ru-RU"/>
@@ -1038,9 +1041,13 @@
             </w:pPr>
             <w:r>
               <w:rPr>
-                <w:lang w:val="ru-RU"/>
-              </w:rPr>
-              <w:t>82.632</w:t>
+                <w:rFonts w:ascii="Menlo" w:hAnsi="Menlo" w:cs="Menlo"/>
+                <w:color w:val="000000"/>
+                <w:sz w:val="28"/>
+                <w:szCs w:val="28"/>
+                <w:lang w:val="en-GB"/>
+              </w:rPr>
+              <w:t>4.45442</w:t>
             </w:r>
           </w:p>
         </w:tc>
@@ -1100,38 +1107,36 @@
             </w:pPr>
             <w:r>
               <w:rPr>
-                <w:lang w:val="ru-RU"/>
-              </w:rPr>
-              <w:t>42</w:t>
-            </w:r>
-            <w:r>
-              <w:rPr>
-                <w:lang w:val="en-US"/>
-              </w:rPr>
-              <w:t>.8512</w:t>
-            </w:r>
-          </w:p>
-        </w:tc>
-        <w:tc>
-          <w:tcPr>
-            <w:tcW w:w="3753" w:type="dxa"/>
-          </w:tcPr>
-          <w:p>
-            <w:pPr>
-              <w:jc w:val="center"/>
-              <w:rPr>
-                <w:lang w:val="en-US"/>
-              </w:rPr>
-            </w:pPr>
-            <w:r>
-              <w:rPr>
                 <w:rFonts w:ascii="Menlo" w:hAnsi="Menlo" w:cs="Menlo"/>
                 <w:color w:val="000000"/>
                 <w:sz w:val="28"/>
                 <w:szCs w:val="28"/>
                 <w:lang w:val="en-GB"/>
               </w:rPr>
-              <w:t>1.9283473975057877</w:t>
+              <w:t>2.93901</w:t>
+            </w:r>
+          </w:p>
+        </w:tc>
+        <w:tc>
+          <w:tcPr>
+            <w:tcW w:w="3753" w:type="dxa"/>
+          </w:tcPr>
+          <w:p>
+            <w:pPr>
+              <w:jc w:val="center"/>
+              <w:rPr>
+                <w:lang w:val="en-US"/>
+              </w:rPr>
+            </w:pPr>
+            <w:r>
+              <w:rPr>
+                <w:rFonts w:ascii="Menlo" w:hAnsi="Menlo" w:cs="Menlo"/>
+                <w:color w:val="000000"/>
+                <w:sz w:val="28"/>
+                <w:szCs w:val="28"/>
+                <w:lang w:val="en-GB"/>
+              </w:rPr>
+              <w:t>1.5156192051064814</w:t>
             </w:r>
           </w:p>
         </w:tc>
@@ -1172,32 +1177,36 @@
             </w:pPr>
             <w:r>
               <w:rPr>
-                <w:lang w:val="en-US"/>
-              </w:rPr>
-              <w:t>21.8369</w:t>
-            </w:r>
-          </w:p>
-        </w:tc>
-        <w:tc>
-          <w:tcPr>
-            <w:tcW w:w="3753" w:type="dxa"/>
-          </w:tcPr>
-          <w:p>
-            <w:pPr>
-              <w:jc w:val="center"/>
-              <w:rPr>
-                <w:lang w:val="ru-RU"/>
-              </w:rPr>
-            </w:pPr>
-            <w:r>
-              <w:rPr>
                 <w:rFonts w:ascii="Menlo" w:hAnsi="Menlo" w:cs="Menlo"/>
                 <w:color w:val="000000"/>
                 <w:sz w:val="28"/>
                 <w:szCs w:val="28"/>
                 <w:lang w:val="en-GB"/>
               </w:rPr>
-              <w:t>3.7840535973512726</w:t>
+              <w:t>1.11404</w:t>
+            </w:r>
+          </w:p>
+        </w:tc>
+        <w:tc>
+          <w:tcPr>
+            <w:tcW w:w="3753" w:type="dxa"/>
+          </w:tcPr>
+          <w:p>
+            <w:pPr>
+              <w:jc w:val="center"/>
+              <w:rPr>
+                <w:lang w:val="ru-RU"/>
+              </w:rPr>
+            </w:pPr>
+            <w:r>
+              <w:rPr>
+                <w:rFonts w:ascii="Menlo" w:hAnsi="Menlo" w:cs="Menlo"/>
+                <w:color w:val="000000"/>
+                <w:sz w:val="28"/>
+                <w:szCs w:val="28"/>
+                <w:lang w:val="en-GB"/>
+              </w:rPr>
+              <w:t>3.9984381171232632</w:t>
             </w:r>
           </w:p>
         </w:tc>
@@ -1238,32 +1247,56 @@
             </w:pPr>
             <w:r>
               <w:rPr>
-                <w:lang w:val="en-US"/>
-              </w:rPr>
-              <w:t>75.4228</w:t>
-            </w:r>
-          </w:p>
-        </w:tc>
-        <w:tc>
-          <w:tcPr>
-            <w:tcW w:w="3753" w:type="dxa"/>
-          </w:tcPr>
-          <w:p>
-            <w:pPr>
-              <w:jc w:val="center"/>
-              <w:rPr>
-                <w:lang w:val="ru-RU"/>
-              </w:rPr>
-            </w:pPr>
-            <w:r>
-              <w:rPr>
                 <w:rFonts w:ascii="Menlo" w:hAnsi="Menlo" w:cs="Menlo"/>
                 <w:color w:val="000000"/>
                 <w:sz w:val="28"/>
                 <w:szCs w:val="28"/>
                 <w:lang w:val="en-GB"/>
               </w:rPr>
-              <w:t>1.0955838287626554</w:t>
+              <w:t>0.734913</w:t>
+            </w:r>
+          </w:p>
+        </w:tc>
+        <w:tc>
+          <w:tcPr>
+            <w:tcW w:w="3753" w:type="dxa"/>
+          </w:tcPr>
+          <w:p>
+            <w:pPr>
+              <w:tabs>
+                <w:tab w:val="left" w:pos="560"/>
+                <w:tab w:val="left" w:pos="1120"/>
+                <w:tab w:val="left" w:pos="1680"/>
+                <w:tab w:val="left" w:pos="2240"/>
+                <w:tab w:val="left" w:pos="2800"/>
+                <w:tab w:val="left" w:pos="3360"/>
+                <w:tab w:val="left" w:pos="3920"/>
+                <w:tab w:val="left" w:pos="4480"/>
+                <w:tab w:val="left" w:pos="5040"/>
+                <w:tab w:val="left" w:pos="5600"/>
+                <w:tab w:val="left" w:pos="6160"/>
+                <w:tab w:val="left" w:pos="6720"/>
+              </w:tabs>
+              <w:autoSpaceDE w:val="0"/>
+              <w:autoSpaceDN w:val="0"/>
+              <w:adjustRightInd w:val="0"/>
+              <w:rPr>
+                <w:rFonts w:ascii="Menlo" w:hAnsi="Menlo" w:cs="Menlo"/>
+                <w:color w:val="000000"/>
+                <w:sz w:val="28"/>
+                <w:szCs w:val="28"/>
+                <w:lang w:val="en-GB"/>
+              </w:rPr>
+            </w:pPr>
+            <w:r>
+              <w:rPr>
+                <w:rFonts w:ascii="Menlo" w:hAnsi="Menlo" w:cs="Menlo"/>
+                <w:color w:val="000000"/>
+                <w:sz w:val="28"/>
+                <w:szCs w:val="28"/>
+                <w:lang w:val="en-GB"/>
+              </w:rPr>
+              <w:t>6.061152816727966</w:t>
             </w:r>
           </w:p>
         </w:tc>
@@ -1304,32 +1337,36 @@
             </w:pPr>
             <w:r>
               <w:rPr>
-                <w:lang w:val="en-US"/>
-              </w:rPr>
-              <w:t>48.1509</w:t>
-            </w:r>
-          </w:p>
-        </w:tc>
-        <w:tc>
-          <w:tcPr>
-            <w:tcW w:w="3753" w:type="dxa"/>
-          </w:tcPr>
-          <w:p>
-            <w:pPr>
-              <w:jc w:val="center"/>
-              <w:rPr>
-                <w:lang w:val="ru-RU"/>
-              </w:rPr>
-            </w:pPr>
-            <w:r>
-              <w:rPr>
                 <w:rFonts w:ascii="Menlo" w:hAnsi="Menlo" w:cs="Menlo"/>
                 <w:color w:val="000000"/>
                 <w:sz w:val="28"/>
                 <w:szCs w:val="28"/>
                 <w:lang w:val="en-GB"/>
               </w:rPr>
-              <w:t>1.7161049949222134</w:t>
+              <w:t>0.545219</w:t>
+            </w:r>
+          </w:p>
+        </w:tc>
+        <w:tc>
+          <w:tcPr>
+            <w:tcW w:w="3753" w:type="dxa"/>
+          </w:tcPr>
+          <w:p>
+            <w:pPr>
+              <w:jc w:val="center"/>
+              <w:rPr>
+                <w:lang w:val="ru-RU"/>
+              </w:rPr>
+            </w:pPr>
+            <w:r>
+              <w:rPr>
+                <w:rFonts w:ascii="Menlo" w:hAnsi="Menlo" w:cs="Menlo"/>
+                <w:color w:val="000000"/>
+                <w:sz w:val="28"/>
+                <w:szCs w:val="28"/>
+                <w:lang w:val="en-GB"/>
+              </w:rPr>
+              <w:t>8.169964729769138</w:t>
             </w:r>
           </w:p>
         </w:tc>
@@ -1376,24 +1413,14 @@
         <w:lastRenderedPageBreak/>
         <w:t xml:space="preserve">Таблица </w:t>
       </w:r>
-      <w:r>
-        <w:fldChar w:fldCharType="begin"/>
-      </w:r>
-      <w:r>
-        <w:instrText xml:space="preserve"> SEQ Таблица \* ARABIC </w:instrText>
-      </w:r>
-      <w:r>
-        <w:fldChar w:fldCharType="separate"/>
-      </w:r>
-      <w:r>
-        <w:rPr>
-          <w:noProof/>
-        </w:rPr>
-        <w:t>2</w:t>
-      </w:r>
-      <w:r>
-        <w:fldChar w:fldCharType="end"/>
-      </w:r>
+      <w:fldSimple w:instr=" SEQ Таблица \* ARABIC ">
+        <w:r>
+          <w:rPr>
+            <w:noProof/>
+          </w:rPr>
+          <w:t>2</w:t>
+        </w:r>
+      </w:fldSimple>
       <w:r>
         <w:rPr>
           <w:lang w:val="ru-RU"/>
@@ -1727,14 +1754,27 @@
         <w:lastRenderedPageBreak/>
         <w:t xml:space="preserve">Таблица </w:t>
       </w:r>
-      <w:fldSimple w:instr=" SEQ Таблица \* ARABIC ">
-        <w:r>
-          <w:rPr>
-            <w:noProof/>
-          </w:rPr>
-          <w:t>3</w:t>
-        </w:r>
-      </w:fldSimple>
+      <w:r>
+        <w:fldChar w:fldCharType="begin"/>
+      </w:r>
+      <w:r>
+        <w:instrText xml:space="preserve"> SEQ Таблица \* ARABIC </w:instrText>
+      </w:r>
+      <w:r>
+        <w:fldChar w:fldCharType="separate"/>
+      </w:r>
+      <w:r>
+        <w:rPr>
+          <w:noProof/>
+        </w:rPr>
+        <w:t>3</w:t>
+      </w:r>
+      <w:r>
+        <w:rPr>
+          <w:noProof/>
+        </w:rPr>
+        <w:fldChar w:fldCharType="end"/>
+      </w:r>
       <w:r>
         <w:rPr>
           <w:lang w:val="ru-RU"/>
@@ -2067,24 +2107,14 @@
       <w:r>
         <w:t xml:space="preserve">График </w:t>
       </w:r>
-      <w:r>
-        <w:fldChar w:fldCharType="begin"/>
-      </w:r>
-      <w:r>
-        <w:instrText xml:space="preserve"> SEQ График \* ARABIC </w:instrText>
-      </w:r>
-      <w:r>
-        <w:fldChar w:fldCharType="separate"/>
-      </w:r>
-      <w:r>
-        <w:rPr>
-          <w:noProof/>
-        </w:rPr>
-        <w:t>1</w:t>
-      </w:r>
-      <w:r>
-        <w:fldChar w:fldCharType="end"/>
-      </w:r>
+      <w:fldSimple w:instr=" SEQ График \* ARABIC ">
+        <w:r>
+          <w:rPr>
+            <w:noProof/>
+          </w:rPr>
+          <w:t>1</w:t>
+        </w:r>
+      </w:fldSimple>
       <w:r>
         <w:rPr>
           <w:lang w:val="ru-RU"/>
@@ -2172,24 +2202,14 @@
       <w:r>
         <w:t xml:space="preserve">График </w:t>
       </w:r>
-      <w:r>
-        <w:fldChar w:fldCharType="begin"/>
-      </w:r>
-      <w:r>
-        <w:instrText xml:space="preserve"> SEQ График \* ARABIC </w:instrText>
-      </w:r>
-      <w:r>
-        <w:fldChar w:fldCharType="separate"/>
-      </w:r>
-      <w:r>
-        <w:rPr>
-          <w:noProof/>
-        </w:rPr>
-        <w:t>2</w:t>
-      </w:r>
-      <w:r>
-        <w:fldChar w:fldCharType="end"/>
-      </w:r>
+      <w:fldSimple w:instr=" SEQ График \* ARABIC ">
+        <w:r>
+          <w:rPr>
+            <w:noProof/>
+          </w:rPr>
+          <w:t>2</w:t>
+        </w:r>
+      </w:fldSimple>
       <w:r>
         <w:rPr>
           <w:lang w:val="ru-RU"/>
@@ -2289,24 +2309,14 @@
       <w:r>
         <w:t xml:space="preserve">График </w:t>
       </w:r>
-      <w:r>
-        <w:fldChar w:fldCharType="begin"/>
-      </w:r>
-      <w:r>
-        <w:instrText xml:space="preserve"> SEQ График \* ARABIC </w:instrText>
-      </w:r>
-      <w:r>
-        <w:fldChar w:fldCharType="separate"/>
-      </w:r>
-      <w:r>
-        <w:rPr>
-          <w:noProof/>
-        </w:rPr>
-        <w:t>3</w:t>
-      </w:r>
-      <w:r>
-        <w:fldChar w:fldCharType="end"/>
-      </w:r>
+      <w:fldSimple w:instr=" SEQ График \* ARABIC ">
+        <w:r>
+          <w:rPr>
+            <w:noProof/>
+          </w:rPr>
+          <w:t>3</w:t>
+        </w:r>
+      </w:fldSimple>
       <w:r>
         <w:rPr>
           <w:lang w:val="ru-RU"/>
@@ -2406,24 +2416,14 @@
       <w:r>
         <w:t xml:space="preserve">График </w:t>
       </w:r>
-      <w:r>
-        <w:fldChar w:fldCharType="begin"/>
-      </w:r>
-      <w:r>
-        <w:instrText xml:space="preserve"> SEQ График \* ARABIC </w:instrText>
-      </w:r>
-      <w:r>
-        <w:fldChar w:fldCharType="separate"/>
-      </w:r>
-      <w:r>
-        <w:rPr>
-          <w:noProof/>
-        </w:rPr>
-        <w:t>4</w:t>
-      </w:r>
-      <w:r>
-        <w:fldChar w:fldCharType="end"/>
-      </w:r>
+      <w:fldSimple w:instr=" SEQ График \* ARABIC ">
+        <w:r>
+          <w:rPr>
+            <w:noProof/>
+          </w:rPr>
+          <w:t>4</w:t>
+        </w:r>
+      </w:fldSimple>
       <w:r>
         <w:rPr>
           <w:lang w:val="ru-RU"/>
@@ -2523,24 +2523,14 @@
       <w:r>
         <w:t xml:space="preserve">График </w:t>
       </w:r>
-      <w:r>
-        <w:fldChar w:fldCharType="begin"/>
-      </w:r>
-      <w:r>
-        <w:instrText xml:space="preserve"> SEQ График \* ARABIC </w:instrText>
-      </w:r>
-      <w:r>
-        <w:fldChar w:fldCharType="separate"/>
-      </w:r>
-      <w:r>
-        <w:rPr>
-          <w:noProof/>
-        </w:rPr>
-        <w:t>5</w:t>
-      </w:r>
-      <w:r>
-        <w:fldChar w:fldCharType="end"/>
-      </w:r>
+      <w:fldSimple w:instr=" SEQ График \* ARABIC ">
+        <w:r>
+          <w:rPr>
+            <w:noProof/>
+          </w:rPr>
+          <w:t>5</w:t>
+        </w:r>
+      </w:fldSimple>
       <w:r>
         <w:rPr>
           <w:lang w:val="ru-RU"/>
@@ -2640,24 +2630,14 @@
       <w:r>
         <w:t xml:space="preserve">График </w:t>
       </w:r>
-      <w:r>
-        <w:fldChar w:fldCharType="begin"/>
-      </w:r>
-      <w:r>
-        <w:instrText xml:space="preserve"> SEQ График \* ARABIC </w:instrText>
-      </w:r>
-      <w:r>
-        <w:fldChar w:fldCharType="separate"/>
-      </w:r>
-      <w:r>
-        <w:rPr>
-          <w:noProof/>
-        </w:rPr>
-        <w:t>6</w:t>
-      </w:r>
-      <w:r>
-        <w:fldChar w:fldCharType="end"/>
-      </w:r>
+      <w:fldSimple w:instr=" SEQ График \* ARABIC ">
+        <w:r>
+          <w:rPr>
+            <w:noProof/>
+          </w:rPr>
+          <w:t>6</w:t>
+        </w:r>
+      </w:fldSimple>
       <w:r>
         <w:rPr>
           <w:lang w:val="ru-RU"/>
@@ -2757,24 +2737,14 @@
       <w:r>
         <w:t xml:space="preserve">График </w:t>
       </w:r>
-      <w:r>
-        <w:fldChar w:fldCharType="begin"/>
-      </w:r>
-      <w:r>
-        <w:instrText xml:space="preserve"> SEQ График \* ARABIC </w:instrText>
-      </w:r>
-      <w:r>
-        <w:fldChar w:fldCharType="separate"/>
-      </w:r>
-      <w:r>
-        <w:rPr>
-          <w:noProof/>
-        </w:rPr>
-        <w:t>7</w:t>
-      </w:r>
-      <w:r>
-        <w:fldChar w:fldCharType="end"/>
-      </w:r>
+      <w:fldSimple w:instr=" SEQ График \* ARABIC ">
+        <w:r>
+          <w:rPr>
+            <w:noProof/>
+          </w:rPr>
+          <w:t>7</w:t>
+        </w:r>
+      </w:fldSimple>
       <w:r>
         <w:rPr>
           <w:lang w:val="ru-RU"/>
@@ -2877,24 +2847,14 @@
       <w:r>
         <w:t xml:space="preserve">График </w:t>
       </w:r>
-      <w:r>
-        <w:fldChar w:fldCharType="begin"/>
-      </w:r>
-      <w:r>
-        <w:instrText xml:space="preserve"> SEQ График \* ARABIC </w:instrText>
-      </w:r>
-      <w:r>
-        <w:fldChar w:fldCharType="separate"/>
-      </w:r>
-      <w:r>
-        <w:rPr>
-          <w:noProof/>
-        </w:rPr>
-        <w:t>8</w:t>
-      </w:r>
-      <w:r>
-        <w:fldChar w:fldCharType="end"/>
-      </w:r>
+      <w:fldSimple w:instr=" SEQ График \* ARABIC ">
+        <w:r>
+          <w:rPr>
+            <w:noProof/>
+          </w:rPr>
+          <w:t>8</w:t>
+        </w:r>
+      </w:fldSimple>
       <w:r>
         <w:rPr>
           <w:lang w:val="ru-RU"/>
@@ -3432,6 +3392,7 @@
   <w:style w:type="paragraph" w:default="1" w:styleId="Normal">
     <w:name w:val="Normal"/>
     <w:qFormat/>
+    <w:rsid w:val="007B640C"/>
   </w:style>
   <w:style w:type="character" w:default="1" w:styleId="DefaultParagraphFont">
     <w:name w:val="Default Paragraph Font"/>

</xml_diff>